<commit_message>
added image to paper
</commit_message>
<xml_diff>
--- a/Assignment 6.docx
+++ b/Assignment 6.docx
@@ -192,17 +192,7 @@
           <w:sz w:val="24"/>
           <w:szCs w:val="24"/>
         </w:rPr>
-        <w:t xml:space="preserve"> Though our parallel code starts out slower, it surpasses the serial in the long run which is what we predicted. You also see linear trends in the parallel </w:t>
-      </w:r>
-      <w:bookmarkStart w:id="0" w:name="_GoBack"/>
-      <w:bookmarkEnd w:id="0"/>
-      <w:r>
-        <w:rPr>
-          <w:rFonts w:ascii="Times New Roman" w:hAnsi="Times New Roman" w:cs="Times New Roman"/>
-          <w:sz w:val="24"/>
-          <w:szCs w:val="24"/>
-        </w:rPr>
-        <w:t xml:space="preserve">code followed by a quadratic trend due to the limited cores in our GPU. </w:t>
+        <w:t xml:space="preserve"> Though our parallel code starts out slower, it surpasses the serial in the long run which is what we predicted. You also see linear trends in the parallel code followed by a quadratic trend due to the limited cores in our GPU. </w:t>
       </w:r>
     </w:p>
     <w:p>
@@ -417,6 +407,109 @@
           <w:szCs w:val="24"/>
         </w:rPr>
       </w:pPr>
+    </w:p>
+    <w:p>
+      <w:pPr>
+        <w:ind w:firstLine="720"/>
+        <w:rPr>
+          <w:rFonts w:ascii="Times New Roman" w:hAnsi="Times New Roman" w:cs="Times New Roman"/>
+          <w:sz w:val="24"/>
+          <w:szCs w:val="24"/>
+        </w:rPr>
+      </w:pPr>
+    </w:p>
+    <w:p>
+      <w:pPr>
+        <w:ind w:firstLine="720"/>
+        <w:rPr>
+          <w:rFonts w:ascii="Times New Roman" w:hAnsi="Times New Roman" w:cs="Times New Roman"/>
+          <w:sz w:val="24"/>
+          <w:szCs w:val="24"/>
+        </w:rPr>
+      </w:pPr>
+    </w:p>
+    <w:p>
+      <w:pPr>
+        <w:ind w:firstLine="720"/>
+        <w:rPr>
+          <w:rFonts w:ascii="Times New Roman" w:hAnsi="Times New Roman" w:cs="Times New Roman"/>
+          <w:sz w:val="24"/>
+          <w:szCs w:val="24"/>
+        </w:rPr>
+      </w:pPr>
+      <w:bookmarkStart w:id="0" w:name="_GoBack"/>
+      <w:bookmarkEnd w:id="0"/>
+      <w:r>
+        <w:rPr>
+          <w:rFonts w:ascii="Times New Roman" w:hAnsi="Times New Roman" w:cs="Times New Roman"/>
+          <w:noProof/>
+          <w:sz w:val="24"/>
+          <w:szCs w:val="24"/>
+        </w:rPr>
+        <w:lastRenderedPageBreak/>
+        <w:drawing>
+          <wp:anchor distT="0" distB="0" distL="114300" distR="114300" simplePos="0" relativeHeight="251658240" behindDoc="1" locked="0" layoutInCell="1" allowOverlap="1">
+            <wp:simplePos x="0" y="0"/>
+            <wp:positionH relativeFrom="margin">
+              <wp:align>center</wp:align>
+            </wp:positionH>
+            <wp:positionV relativeFrom="paragraph">
+              <wp:posOffset>1419860</wp:posOffset>
+            </wp:positionV>
+            <wp:extent cx="8760841" cy="4867134"/>
+            <wp:effectExtent l="3810" t="0" r="6350" b="6350"/>
+            <wp:wrapNone/>
+            <wp:docPr id="1" name="Picture 1" descr="H:\Results.jpg"/>
+            <wp:cNvGraphicFramePr>
+              <a:graphicFrameLocks xmlns:a="http://schemas.openxmlformats.org/drawingml/2006/main" noChangeAspect="1"/>
+            </wp:cNvGraphicFramePr>
+            <a:graphic xmlns:a="http://schemas.openxmlformats.org/drawingml/2006/main">
+              <a:graphicData uri="http://schemas.openxmlformats.org/drawingml/2006/picture">
+                <pic:pic xmlns:pic="http://schemas.openxmlformats.org/drawingml/2006/picture">
+                  <pic:nvPicPr>
+                    <pic:cNvPr id="0" name="Picture 1" descr="H:\Results.jpg"/>
+                    <pic:cNvPicPr>
+                      <a:picLocks noChangeAspect="1" noChangeArrowheads="1"/>
+                    </pic:cNvPicPr>
+                  </pic:nvPicPr>
+                  <pic:blipFill>
+                    <a:blip r:embed="rId5">
+                      <a:extLst>
+                        <a:ext uri="{28A0092B-C50C-407E-A947-70E740481C1C}">
+                          <a14:useLocalDpi xmlns:a14="http://schemas.microsoft.com/office/drawing/2010/main" val="0"/>
+                        </a:ext>
+                      </a:extLst>
+                    </a:blip>
+                    <a:srcRect/>
+                    <a:stretch>
+                      <a:fillRect/>
+                    </a:stretch>
+                  </pic:blipFill>
+                  <pic:spPr bwMode="auto">
+                    <a:xfrm rot="5400000">
+                      <a:off x="0" y="0"/>
+                      <a:ext cx="8760841" cy="4867134"/>
+                    </a:xfrm>
+                    <a:prstGeom prst="rect">
+                      <a:avLst/>
+                    </a:prstGeom>
+                    <a:noFill/>
+                    <a:ln>
+                      <a:noFill/>
+                    </a:ln>
+                  </pic:spPr>
+                </pic:pic>
+              </a:graphicData>
+            </a:graphic>
+            <wp14:sizeRelH relativeFrom="margin">
+              <wp14:pctWidth>0</wp14:pctWidth>
+            </wp14:sizeRelH>
+            <wp14:sizeRelV relativeFrom="margin">
+              <wp14:pctHeight>0</wp14:pctHeight>
+            </wp14:sizeRelV>
+          </wp:anchor>
+        </w:drawing>
+      </w:r>
     </w:p>
     <w:sectPr>
       <w:pgSz w:w="12240" w:h="15840"/>

</xml_diff>